<commit_message>
As submitted to journal
No file upload or formatting was possible for the response to the reviewer!
</commit_message>
<xml_diff>
--- a/Articles/2023-HilbertQuantum/Submissions/Quantum Studies/ResponseToReviewer.docx
+++ b/Articles/2023-HilbertQuantum/Submissions/Quantum Studies/ResponseToReviewer.docx
@@ -3,6 +3,11 @@
 <w:document xmlns:wpc="http://schemas.microsoft.com/office/word/2010/wordprocessingCanvas" xmlns:cx="http://schemas.microsoft.com/office/drawing/2014/chartex" xmlns:cx1="http://schemas.microsoft.com/office/drawing/2015/9/8/chartex" xmlns:cx2="http://schemas.microsoft.com/office/drawing/2015/10/21/chartex" xmlns:cx3="http://schemas.microsoft.com/office/drawing/2016/5/9/chartex" xmlns:cx4="http://schemas.microsoft.com/office/drawing/2016/5/10/chartex" xmlns:cx5="http://schemas.microsoft.com/office/drawing/2016/5/11/chartex" xmlns:cx6="http://schemas.microsoft.com/office/drawing/2016/5/12/chartex" xmlns:cx7="http://schemas.microsoft.com/office/drawing/2016/5/13/chartex" xmlns:cx8="http://schemas.microsoft.com/office/drawing/2016/5/14/chartex" xmlns:mc="http://schemas.openxmlformats.org/markup-compatibility/2006" xmlns:aink="http://schemas.microsoft.com/office/drawing/2016/ink" xmlns:am3d="http://schemas.microsoft.com/office/drawing/2017/model3d" xmlns:o="urn:schemas-microsoft-com:office:office" xmlns:oel="http://schemas.microsoft.com/office/2019/extlst" xmlns:r="http://schemas.openxmlformats.org/officeDocument/2006/relationships" xmlns:m="http://schemas.openxmlformats.org/officeDocument/2006/math" xmlns:v="urn:schemas-microsoft-com:vml" xmlns:wp14="http://schemas.microsoft.com/office/word/2010/wordprocessingDrawing" xmlns:wp="http://schemas.openxmlformats.org/drawingml/2006/wordprocessingDrawing" xmlns:w10="urn:schemas-microsoft-com:office:word" xmlns:w="http://schemas.openxmlformats.org/wordprocessingml/2006/main" xmlns:w14="http://schemas.microsoft.com/office/word/2010/wordml" xmlns:w15="http://schemas.microsoft.com/office/word/2012/wordml" xmlns:w16cex="http://schemas.microsoft.com/office/word/2018/wordml/cex" xmlns:w16cid="http://schemas.microsoft.com/office/word/2016/wordml/cid" xmlns:w16="http://schemas.microsoft.com/office/word/2018/wordml" xmlns:w16du="http://schemas.microsoft.com/office/word/2023/wordml/word16du" xmlns:w16sdtdh="http://schemas.microsoft.com/office/word/2020/wordml/sdtdatahash" xmlns:w16se="http://schemas.microsoft.com/office/word/2015/wordml/symex" xmlns:wpg="http://schemas.microsoft.com/office/word/2010/wordprocessingGroup" xmlns:wpi="http://schemas.microsoft.com/office/word/2010/wordprocessingInk" xmlns:wne="http://schemas.microsoft.com/office/word/2006/wordml" xmlns:wps="http://schemas.microsoft.com/office/word/2010/wordprocessingShape" mc:Ignorable="w14 w15 w16se w16cid w16 w16cex w16sdtdh w16du wp14">
   <w:body>
     <w:p>
+      <w:pPr>
+        <w:rPr>
+          <w:color w:val="0070C0"/>
+        </w:rPr>
+      </w:pPr>
       <w:r>
         <w:t>Reviewer #1: I am very sympathetic to the idea that the Hilbert space is not adequate. And this manuscript offers serious reasons for this. However, I think that some of these arguments can be improved or, if not, avoided, and so I recommend that the authors make the following changes. It would be a shame if good arguments are ignored because a reader finds fault in the weaker arguments.</w:t>
       </w:r>
@@ -20,6 +25,12 @@
         <w:rPr>
           <w:color w:val="0070C0"/>
         </w:rPr>
+        <w:t xml:space="preserve">Response: </w:t>
+      </w:r>
+      <w:r>
+        <w:rPr>
+          <w:color w:val="0070C0"/>
+        </w:rPr>
         <w:t>We thank the reviewer for their sympathetic view that Hilbert spaces are not adequate.</w:t>
       </w:r>
       <w:r>
@@ -45,6 +56,12 @@
       </w:r>
       <w:r>
         <w:br/>
+      </w:r>
+      <w:r>
+        <w:rPr>
+          <w:color w:val="0070C0"/>
+        </w:rPr>
+        <w:t xml:space="preserve">Response: </w:t>
       </w:r>
       <w:r>
         <w:rPr>
@@ -218,7 +235,15 @@
       </w:r>
       <w:r>
         <w:br/>
-        <w:t>An argument in this subsection is the reverse of (1): just like there is no reason to believe that we can access everything, there is no reason to believe that we should have full control of the state vector, let alone that we should be able to prepare any state vector. So I recommend the same treatment that I recommended for (1).</w:t>
+        <w:t xml:space="preserve">An argument in this subsection is the reverse of (1): just like there is no reason to believe that we can access everything, there is no reason to believe that we should have full control of the state vector, let alone that we should be able to prepare any state vector. </w:t>
+      </w:r>
+      <w:proofErr w:type="gramStart"/>
+      <w:r>
+        <w:t>So</w:t>
+      </w:r>
+      <w:proofErr w:type="gramEnd"/>
+      <w:r>
+        <w:t xml:space="preserve"> I recommend the same treatment that I recommended for (1).</w:t>
       </w:r>
       <w:r>
         <w:br/>
@@ -234,6 +259,12 @@
         <w:rPr>
           <w:color w:val="0070C0"/>
         </w:rPr>
+        <w:t xml:space="preserve">Response: </w:t>
+      </w:r>
+      <w:r>
+        <w:rPr>
+          <w:color w:val="0070C0"/>
+        </w:rPr>
         <w:t>In our mind, w</w:t>
       </w:r>
       <w:r>
@@ -295,17 +326,47 @@
       </w:r>
       <w:r>
         <w:br/>
-        <w:t xml:space="preserve">3) Regarding the appendix section V, the explanations between Propositions 24 and 31. The authors point out that there are one-parameter groups of unitary evolution operators that lead to oscillations of expectation values from finite to infinite. But in reality there is only one Hamiltonian, and therefore a one-parameter group of unitary evolution operators. So I think this argument </w:t>
+        <w:t xml:space="preserve">3) Regarding the appendix section V, the explanations between Propositions 24 and 31. The authors point out that there are one-parameter groups of unitary evolution operators that lead to oscillations of expectation values from finite to infinite. But in </w:t>
+      </w:r>
+      <w:proofErr w:type="gramStart"/>
+      <w:r>
+        <w:t>reality</w:t>
+      </w:r>
+      <w:proofErr w:type="gramEnd"/>
+      <w:r>
+        <w:t xml:space="preserve"> there is only one Hamiltonian, and therefore a one-parameter group of unitary evolution operators. </w:t>
+      </w:r>
+      <w:proofErr w:type="gramStart"/>
+      <w:r>
+        <w:t>So</w:t>
+      </w:r>
+      <w:proofErr w:type="gramEnd"/>
+      <w:r>
+        <w:t xml:space="preserve"> I think this argument </w:t>
       </w:r>
       <w:r>
         <w:lastRenderedPageBreak/>
-        <w:t>doesn't hold, because it is based on a group specifically constructed to be problematic (like a straw man). And I point this out to the authors despite their preemptive assessment of possible objections as "missing the point", because I think this is a fallacy. There is only one evolution law in a quantum universe. The authors also wrote that you can use certain unitary transformations to find bases in which finite expectation values become infinite, but this would be akin to claiming to prove the physical inadequacy of differential geometry because you can find singular coordinate systems.</w:t>
-      </w:r>
-      <w:r>
-        <w:br/>
-      </w:r>
-      <w:r>
-        <w:br/>
+        <w:t xml:space="preserve">doesn't hold, because it is based on a group specifically constructed to be problematic (like a straw man). And I point this out to the authors despite their preemptive assessment of possible objections as "missing the point", because I think this is a fallacy. There is only one evolution law in a quantum universe. The authors also wrote that you </w:t>
+      </w:r>
+      <w:proofErr w:type="gramStart"/>
+      <w:r>
+        <w:t>can</w:t>
+      </w:r>
+      <w:proofErr w:type="gramEnd"/>
+      <w:r>
+        <w:t xml:space="preserve"> use certain unitary transformations to find bases in which finite expectation values become infinite, but this would be akin to claiming to prove the physical inadequacy of differential geometry because you can find singular coordinate systems.</w:t>
+      </w:r>
+      <w:r>
+        <w:br/>
+      </w:r>
+      <w:r>
+        <w:br/>
+      </w:r>
+      <w:r>
+        <w:rPr>
+          <w:color w:val="0070C0"/>
+        </w:rPr>
+        <w:t xml:space="preserve">Response: </w:t>
       </w:r>
       <w:r>
         <w:rPr>
@@ -722,13 +783,35 @@
       <w:r>
         <w:lastRenderedPageBreak/>
         <w:br/>
-        <w:t>This assumes that all the three spaces in the Gel'fand triple are supposed to represent physical states, which is not the case. So the rejection of rigged Hilbert spaces can't be simply reduced to the rejection of Hilbert spaces as representing physical states, which is argued in the rest of the paper. Rather, I suggest they discuss the physical meanings attributed to the Gel'fand triple from the literature, as in refs [R1,R2] below, and in the references cited in the manuscript, in particular [27], which give more nuanced physical interpretations. As it is now, Sec. VI only introduces the rigged Hilbert space and gives a vague motivation for them, while in fact the researchers who proposed it and advocate for its use in Quantum Mechanics made a better case for this than it appears in this manuscript.</w:t>
-      </w:r>
-      <w:r>
-        <w:br/>
-      </w:r>
-      <w:r>
-        <w:br/>
+        <w:t xml:space="preserve">This assumes that all the three spaces in the Gel'fand triple are supposed to represent physical states, which is not the case. </w:t>
+      </w:r>
+      <w:proofErr w:type="gramStart"/>
+      <w:r>
+        <w:t>So</w:t>
+      </w:r>
+      <w:proofErr w:type="gramEnd"/>
+      <w:r>
+        <w:t xml:space="preserve"> the rejection of rigged Hilbert spaces can't be simply reduced to the rejection of Hilbert spaces as representing physical states, which is argued in the rest of the paper. Rather, I suggest they discuss the physical meanings attributed to the Gel'fand triple from the literature, as in refs [R</w:t>
+      </w:r>
+      <w:proofErr w:type="gramStart"/>
+      <w:r>
+        <w:t>1,R</w:t>
+      </w:r>
+      <w:proofErr w:type="gramEnd"/>
+      <w:r>
+        <w:t>2] below, and in the references cited in the manuscript, in particular [27], which give more nuanced physical interpretations. As it is now, Sec. VI only introduces the rigged Hilbert space and gives a vague motivation for them, while in fact the researchers who proposed it and advocate for its use in Quantum Mechanics made a better case for this than it appears in this manuscript.</w:t>
+      </w:r>
+      <w:r>
+        <w:br/>
+      </w:r>
+      <w:r>
+        <w:br/>
+      </w:r>
+      <w:r>
+        <w:rPr>
+          <w:color w:val="0070C0"/>
+        </w:rPr>
+        <w:t xml:space="preserve">Response: </w:t>
       </w:r>
       <w:r>
         <w:rPr>
@@ -873,6 +956,12 @@
         <w:rPr>
           <w:color w:val="0070C0"/>
         </w:rPr>
+        <w:t xml:space="preserve">Response: </w:t>
+      </w:r>
+      <w:r>
+        <w:rPr>
+          <w:color w:val="0070C0"/>
+        </w:rPr>
         <w:t>We also find the details of the Schwartz spaces very interesting, and that is why we included them.  However, t</w:t>
       </w:r>
       <w:r>
@@ -881,6 +970,7 @@
         </w:rPr>
         <w:t xml:space="preserve">he core result of this </w:t>
       </w:r>
+      <w:proofErr w:type="gramStart"/>
       <w:r>
         <w:rPr>
           <w:color w:val="0070C0"/>
@@ -891,7 +981,14 @@
         <w:rPr>
           <w:color w:val="0070C0"/>
         </w:rPr>
-        <w:t xml:space="preserve">work is </w:t>
+        <w:t>work</w:t>
+      </w:r>
+      <w:proofErr w:type="gramEnd"/>
+      <w:r>
+        <w:rPr>
+          <w:color w:val="0070C0"/>
+        </w:rPr>
+        <w:t xml:space="preserve"> is </w:t>
       </w:r>
       <w:r>
         <w:rPr>
@@ -985,6 +1082,12 @@
           <w:color w:val="0070C0"/>
         </w:rPr>
         <w:lastRenderedPageBreak/>
+        <w:t xml:space="preserve">Response: </w:t>
+      </w:r>
+      <w:r>
+        <w:rPr>
+          <w:color w:val="0070C0"/>
+        </w:rPr>
         <w:t>We will change the format of the citations to conform to the journal standard, should the article be accepted for publication.</w:t>
       </w:r>
     </w:p>
@@ -1008,13 +1111,13 @@
         <w:rPr>
           <w:color w:val="0070C0"/>
         </w:rPr>
-        <w:t>We</w:t>
-      </w:r>
-      <w:r>
-        <w:rPr>
-          <w:color w:val="0070C0"/>
-        </w:rPr>
-        <w:t xml:space="preserve"> hope that we have made clearer the different problems with Hilbert spaces that rigged Hilbert spaces seek to solve and that we highlight in our paper.</w:t>
+        <w:t xml:space="preserve">Response: </w:t>
+      </w:r>
+      <w:r>
+        <w:rPr>
+          <w:color w:val="0070C0"/>
+        </w:rPr>
+        <w:t>We hope that we have made clearer the different problems with Hilbert spaces that rigged Hilbert spaces seek to solve and that we highlight in our paper.</w:t>
       </w:r>
     </w:p>
     <w:p/>

</xml_diff>